<commit_message>
feat: Entidad task creada
Task 046 refs #66
</commit_message>
<xml_diff>
--- a/reports/Student#5/05 - Requirements - Student #5.docx
+++ b/reports/Student#5/05 - Requirements - Student #5.docx
@@ -602,6 +602,7 @@
                   </w:rPr>
                   <w:t xml:space="preserve">, </w:t>
                 </w:r>
+                <w:proofErr w:type="gramStart"/>
                 <w:r>
                   <w:rPr>
                     <w:rFonts w:asciiTheme="majorHAnsi" w:hAnsiTheme="majorHAnsi" w:cstheme="majorHAnsi"/>
@@ -609,6 +610,7 @@
                   </w:rPr>
                   <w:t>2025</w:t>
                 </w:r>
+                <w:proofErr w:type="gramEnd"/>
                 <w:r>
                   <w:rPr>
                     <w:rFonts w:asciiTheme="majorHAnsi" w:hAnsiTheme="majorHAnsi" w:cstheme="majorHAnsi"/>
@@ -1266,7 +1268,13 @@
         </w:sdtPr>
         <w:sdtContent>
           <w:r>
-            <w:t xml:space="preserve">    </w:t>
+            <w:t xml:space="preserve"> </w:t>
+          </w:r>
+          <w:r>
+            <w:t xml:space="preserve"> X </w:t>
+          </w:r>
+          <w:r>
+            <w:t xml:space="preserve"> </w:t>
           </w:r>
         </w:sdtContent>
       </w:sdt>
@@ -1427,7 +1435,16 @@
         </w:sdtPr>
         <w:sdtContent>
           <w:r>
-            <w:t xml:space="preserve">    </w:t>
+            <w:t xml:space="preserve"> </w:t>
+          </w:r>
+          <w:r>
+            <w:t xml:space="preserve"> </w:t>
+          </w:r>
+          <w:r>
+            <w:t xml:space="preserve">X </w:t>
+          </w:r>
+          <w:r>
+            <w:t xml:space="preserve"> </w:t>
           </w:r>
         </w:sdtContent>
       </w:sdt>
@@ -1568,7 +1585,13 @@
         </w:sdtPr>
         <w:sdtContent>
           <w:r>
-            <w:t xml:space="preserve">    </w:t>
+            <w:t xml:space="preserve">  </w:t>
+          </w:r>
+          <w:r>
+            <w:t>X</w:t>
+          </w:r>
+          <w:r>
+            <w:t xml:space="preserve">  </w:t>
           </w:r>
         </w:sdtContent>
       </w:sdt>
@@ -9049,6 +9072,7 @@
   <w:rsids>
     <w:rsidRoot w:val="004D7778"/>
     <w:rsid w:val="00061CE8"/>
+    <w:rsid w:val="00081ADF"/>
     <w:rsid w:val="000B367C"/>
     <w:rsid w:val="001221F0"/>
     <w:rsid w:val="001476FF"/>
@@ -9061,6 +9085,7 @@
     <w:rsid w:val="003936CA"/>
     <w:rsid w:val="003F3911"/>
     <w:rsid w:val="004D7778"/>
+    <w:rsid w:val="00587BA8"/>
     <w:rsid w:val="005F514D"/>
     <w:rsid w:val="00622E7C"/>
     <w:rsid w:val="00635F6F"/>

</xml_diff>

<commit_message>
feat: Se han añadido datos de prueba para maintenancerecord, task y technician
Task 047 refs #67
</commit_message>
<xml_diff>
--- a/reports/Student#5/05 - Requirements - Student #5.docx
+++ b/reports/Student#5/05 - Requirements - Student #5.docx
@@ -602,7 +602,6 @@
                   </w:rPr>
                   <w:t xml:space="preserve">, </w:t>
                 </w:r>
-                <w:proofErr w:type="gramStart"/>
                 <w:r>
                   <w:rPr>
                     <w:rFonts w:asciiTheme="majorHAnsi" w:hAnsiTheme="majorHAnsi" w:cstheme="majorHAnsi"/>
@@ -610,7 +609,6 @@
                   </w:rPr>
                   <w:t>2025</w:t>
                 </w:r>
-                <w:proofErr w:type="gramEnd"/>
                 <w:r>
                   <w:rPr>
                     <w:rFonts w:asciiTheme="majorHAnsi" w:hAnsiTheme="majorHAnsi" w:cstheme="majorHAnsi"/>
@@ -1824,7 +1822,13 @@
         </w:sdtPr>
         <w:sdtContent>
           <w:r>
-            <w:t xml:space="preserve">    </w:t>
+            <w:t xml:space="preserve">  </w:t>
+          </w:r>
+          <w:r>
+            <w:t>X</w:t>
+          </w:r>
+          <w:r>
+            <w:t xml:space="preserve">  </w:t>
           </w:r>
         </w:sdtContent>
       </w:sdt>
@@ -1875,7 +1879,13 @@
         </w:sdtPr>
         <w:sdtContent>
           <w:r>
-            <w:t xml:space="preserve">    </w:t>
+            <w:t xml:space="preserve">  </w:t>
+          </w:r>
+          <w:r>
+            <w:t>X</w:t>
+          </w:r>
+          <w:r>
+            <w:t xml:space="preserve">  </w:t>
           </w:r>
         </w:sdtContent>
       </w:sdt>
@@ -9084,6 +9094,7 @@
     <w:rsid w:val="00381870"/>
     <w:rsid w:val="003936CA"/>
     <w:rsid w:val="003F3911"/>
+    <w:rsid w:val="00456258"/>
     <w:rsid w:val="004D7778"/>
     <w:rsid w:val="00587BA8"/>
     <w:rsid w:val="005F514D"/>
@@ -9097,6 +9108,7 @@
     <w:rsid w:val="00966054"/>
     <w:rsid w:val="009E476D"/>
     <w:rsid w:val="00A65ACB"/>
+    <w:rsid w:val="00AA55F5"/>
     <w:rsid w:val="00B04CA5"/>
     <w:rsid w:val="00BB071B"/>
     <w:rsid w:val="00BE3D05"/>

</xml_diff>

<commit_message>
Testing report para el estudiante 5
</commit_message>
<xml_diff>
--- a/reports/Student#5/05 - Requirements - Student #5.docx
+++ b/reports/Student#5/05 - Requirements - Student #5.docx
@@ -2469,7 +2469,13 @@
         </w:sdtPr>
         <w:sdtContent>
           <w:r>
-            <w:t xml:space="preserve">    </w:t>
+            <w:t xml:space="preserve">  </w:t>
+          </w:r>
+          <w:r>
+            <w:t>X</w:t>
+          </w:r>
+          <w:r>
+            <w:t xml:space="preserve">  </w:t>
           </w:r>
         </w:sdtContent>
       </w:sdt>
@@ -2577,7 +2583,13 @@
         </w:sdtPr>
         <w:sdtContent>
           <w:r>
-            <w:t xml:space="preserve">    </w:t>
+            <w:t xml:space="preserve">  </w:t>
+          </w:r>
+          <w:r>
+            <w:t>X</w:t>
+          </w:r>
+          <w:r>
+            <w:t xml:space="preserve">  </w:t>
           </w:r>
         </w:sdtContent>
       </w:sdt>
@@ -2631,7 +2643,13 @@
         </w:sdtPr>
         <w:sdtContent>
           <w:r>
-            <w:t xml:space="preserve">    </w:t>
+            <w:t xml:space="preserve">  </w:t>
+          </w:r>
+          <w:r>
+            <w:t>X</w:t>
+          </w:r>
+          <w:r>
+            <w:t xml:space="preserve">  </w:t>
           </w:r>
         </w:sdtContent>
       </w:sdt>
@@ -2664,7 +2682,13 @@
         </w:sdtPr>
         <w:sdtContent>
           <w:r>
-            <w:t xml:space="preserve">    </w:t>
+            <w:t xml:space="preserve">  </w:t>
+          </w:r>
+          <w:r>
+            <w:t>X</w:t>
+          </w:r>
+          <w:r>
+            <w:t xml:space="preserve">  </w:t>
           </w:r>
         </w:sdtContent>
       </w:sdt>
@@ -9127,6 +9151,7 @@
     <w:rsid w:val="001B7228"/>
     <w:rsid w:val="001F6D99"/>
     <w:rsid w:val="00311D70"/>
+    <w:rsid w:val="0033717C"/>
     <w:rsid w:val="00362E40"/>
     <w:rsid w:val="00381870"/>
     <w:rsid w:val="003936CA"/>
@@ -9159,6 +9184,7 @@
     <w:rsid w:val="00C456B8"/>
     <w:rsid w:val="00C63AB0"/>
     <w:rsid w:val="00CB72EA"/>
+    <w:rsid w:val="00CC684D"/>
     <w:rsid w:val="00D85A34"/>
     <w:rsid w:val="00DD75B9"/>
     <w:rsid w:val="00E25325"/>

</xml_diff>